<commit_message>
Added CSS and title
</commit_message>
<xml_diff>
--- a/Documentation.docx
+++ b/Documentation.docx
@@ -2,6 +2,980 @@
 <file path=word/document.xml><?xml version="1.0" encoding="utf-8"?>
 <w:document xmlns:wpc="http://schemas.microsoft.com/office/word/2010/wordprocessingCanvas" xmlns:cx="http://schemas.microsoft.com/office/drawing/2014/chartex" xmlns:cx1="http://schemas.microsoft.com/office/drawing/2015/9/8/chartex" xmlns:cx2="http://schemas.microsoft.com/office/drawing/2015/10/21/chartex" xmlns:cx3="http://schemas.microsoft.com/office/drawing/2016/5/9/chartex" xmlns:cx4="http://schemas.microsoft.com/office/drawing/2016/5/10/chartex" xmlns:cx5="http://schemas.microsoft.com/office/drawing/2016/5/11/chartex" xmlns:cx6="http://schemas.microsoft.com/office/drawing/2016/5/12/chartex" xmlns:cx7="http://schemas.microsoft.com/office/drawing/2016/5/13/chartex" xmlns:cx8="http://schemas.microsoft.com/office/drawing/2016/5/14/chartex" xmlns:mc="http://schemas.openxmlformats.org/markup-compatibility/2006" xmlns:aink="http://schemas.microsoft.com/office/drawing/2016/ink" xmlns:am3d="http://schemas.microsoft.com/office/drawing/2017/model3d" xmlns:o="urn:schemas-microsoft-com:office:office" xmlns:oel="http://schemas.microsoft.com/office/2019/extlst" xmlns:r="http://schemas.openxmlformats.org/officeDocument/2006/relationships" xmlns:m="http://schemas.openxmlformats.org/officeDocument/2006/math" xmlns:v="urn:schemas-microsoft-com:vml" xmlns:wp14="http://schemas.microsoft.com/office/word/2010/wordprocessingDrawing" xmlns:wp="http://schemas.openxmlformats.org/drawingml/2006/wordprocessingDrawing" xmlns:w10="urn:schemas-microsoft-com:office:word" xmlns:w="http://schemas.openxmlformats.org/wordprocessingml/2006/main" xmlns:w14="http://schemas.microsoft.com/office/word/2010/wordml" xmlns:w15="http://schemas.microsoft.com/office/word/2012/wordml" xmlns:w16cex="http://schemas.microsoft.com/office/word/2018/wordml/cex" xmlns:w16cid="http://schemas.microsoft.com/office/word/2016/wordml/cid" xmlns:w16="http://schemas.microsoft.com/office/word/2018/wordml" xmlns:w16sdtdh="http://schemas.microsoft.com/office/word/2020/wordml/sdtdatahash" xmlns:w16se="http://schemas.microsoft.com/office/word/2015/wordml/symex" xmlns:wpg="http://schemas.microsoft.com/office/word/2010/wordprocessingGroup" xmlns:wpi="http://schemas.microsoft.com/office/word/2010/wordprocessingInk" xmlns:wne="http://schemas.microsoft.com/office/word/2006/wordml" xmlns:wps="http://schemas.microsoft.com/office/word/2010/wordprocessingShape" mc:Ignorable="w14 w15 w16se w16cid w16 w16cex w16sdtdh wp14">
   <w:body>
+    <w:p>
+      <w:pPr>
+        <w:pStyle w:val="Title"/>
+      </w:pPr>
+      <w:r>
+        <w:t>Metronome</w:t>
+      </w:r>
+    </w:p>
+    <w:p/>
+    <w:p>
+      <w:pPr>
+        <w:pStyle w:val="Heading1"/>
+      </w:pPr>
+      <w:bookmarkStart w:id="0" w:name="_Toc123728155"/>
+      <w:r>
+        <w:t>Contents</w:t>
+      </w:r>
+      <w:bookmarkEnd w:id="0"/>
+    </w:p>
+    <w:sdt>
+      <w:sdtPr>
+        <w:id w:val="-100034420"/>
+        <w:docPartObj>
+          <w:docPartGallery w:val="Table of Contents"/>
+          <w:docPartUnique/>
+        </w:docPartObj>
+      </w:sdtPr>
+      <w:sdtEndPr>
+        <w:rPr>
+          <w:rFonts w:asciiTheme="minorHAnsi" w:eastAsiaTheme="minorHAnsi" w:hAnsiTheme="minorHAnsi" w:cstheme="minorBidi"/>
+          <w:b/>
+          <w:bCs/>
+          <w:noProof/>
+          <w:color w:val="auto"/>
+          <w:sz w:val="22"/>
+          <w:szCs w:val="22"/>
+          <w:lang w:val="en-GB"/>
+        </w:rPr>
+      </w:sdtEndPr>
+      <w:sdtContent>
+        <w:p>
+          <w:pPr>
+            <w:pStyle w:val="TOCHeading"/>
+          </w:pPr>
+          <w:r>
+            <w:t>Contents</w:t>
+          </w:r>
+        </w:p>
+        <w:p>
+          <w:pPr>
+            <w:pStyle w:val="TOC1"/>
+            <w:tabs>
+              <w:tab w:val="right" w:leader="dot" w:pos="9016"/>
+            </w:tabs>
+            <w:rPr>
+              <w:noProof/>
+            </w:rPr>
+          </w:pPr>
+          <w:r>
+            <w:fldChar w:fldCharType="begin"/>
+          </w:r>
+          <w:r>
+            <w:instrText xml:space="preserve"> TOC \o "1-3" \h \z \u </w:instrText>
+          </w:r>
+          <w:r>
+            <w:fldChar w:fldCharType="separate"/>
+          </w:r>
+          <w:hyperlink w:anchor="_Toc123728155" w:history="1">
+            <w:r>
+              <w:rPr>
+                <w:rStyle w:val="Hyperlink"/>
+                <w:noProof/>
+              </w:rPr>
+              <w:t>Contents</w:t>
+            </w:r>
+            <w:r>
+              <w:rPr>
+                <w:noProof/>
+                <w:webHidden/>
+              </w:rPr>
+              <w:tab/>
+            </w:r>
+            <w:r>
+              <w:rPr>
+                <w:noProof/>
+                <w:webHidden/>
+              </w:rPr>
+              <w:fldChar w:fldCharType="begin"/>
+            </w:r>
+            <w:r>
+              <w:rPr>
+                <w:noProof/>
+                <w:webHidden/>
+              </w:rPr>
+              <w:instrText xml:space="preserve"> PAGEREF _Toc123728155 \h </w:instrText>
+            </w:r>
+            <w:r>
+              <w:rPr>
+                <w:noProof/>
+                <w:webHidden/>
+              </w:rPr>
+            </w:r>
+            <w:r>
+              <w:rPr>
+                <w:noProof/>
+                <w:webHidden/>
+              </w:rPr>
+              <w:fldChar w:fldCharType="separate"/>
+            </w:r>
+            <w:r>
+              <w:rPr>
+                <w:noProof/>
+                <w:webHidden/>
+              </w:rPr>
+              <w:t>1</w:t>
+            </w:r>
+            <w:r>
+              <w:rPr>
+                <w:noProof/>
+                <w:webHidden/>
+              </w:rPr>
+              <w:fldChar w:fldCharType="end"/>
+            </w:r>
+          </w:hyperlink>
+        </w:p>
+        <w:p>
+          <w:pPr>
+            <w:pStyle w:val="TOC1"/>
+            <w:tabs>
+              <w:tab w:val="right" w:leader="dot" w:pos="9016"/>
+            </w:tabs>
+            <w:rPr>
+              <w:noProof/>
+            </w:rPr>
+          </w:pPr>
+          <w:hyperlink w:anchor="_Toc123728156" w:history="1">
+            <w:r>
+              <w:rPr>
+                <w:rStyle w:val="Hyperlink"/>
+                <w:noProof/>
+              </w:rPr>
+              <w:t>Feasibility Study</w:t>
+            </w:r>
+            <w:r>
+              <w:rPr>
+                <w:noProof/>
+                <w:webHidden/>
+              </w:rPr>
+              <w:tab/>
+            </w:r>
+            <w:r>
+              <w:rPr>
+                <w:noProof/>
+                <w:webHidden/>
+              </w:rPr>
+              <w:fldChar w:fldCharType="begin"/>
+            </w:r>
+            <w:r>
+              <w:rPr>
+                <w:noProof/>
+                <w:webHidden/>
+              </w:rPr>
+              <w:instrText xml:space="preserve"> PAGEREF _Toc123728156 \h </w:instrText>
+            </w:r>
+            <w:r>
+              <w:rPr>
+                <w:noProof/>
+                <w:webHidden/>
+              </w:rPr>
+            </w:r>
+            <w:r>
+              <w:rPr>
+                <w:noProof/>
+                <w:webHidden/>
+              </w:rPr>
+              <w:fldChar w:fldCharType="separate"/>
+            </w:r>
+            <w:r>
+              <w:rPr>
+                <w:noProof/>
+                <w:webHidden/>
+              </w:rPr>
+              <w:t>1</w:t>
+            </w:r>
+            <w:r>
+              <w:rPr>
+                <w:noProof/>
+                <w:webHidden/>
+              </w:rPr>
+              <w:fldChar w:fldCharType="end"/>
+            </w:r>
+          </w:hyperlink>
+        </w:p>
+        <w:p>
+          <w:pPr>
+            <w:pStyle w:val="TOC1"/>
+            <w:tabs>
+              <w:tab w:val="right" w:leader="dot" w:pos="9016"/>
+            </w:tabs>
+            <w:rPr>
+              <w:noProof/>
+            </w:rPr>
+          </w:pPr>
+          <w:hyperlink w:anchor="_Toc123728157" w:history="1">
+            <w:r>
+              <w:rPr>
+                <w:rStyle w:val="Hyperlink"/>
+                <w:noProof/>
+              </w:rPr>
+              <w:t>Analysis</w:t>
+            </w:r>
+            <w:r>
+              <w:rPr>
+                <w:noProof/>
+                <w:webHidden/>
+              </w:rPr>
+              <w:tab/>
+            </w:r>
+            <w:r>
+              <w:rPr>
+                <w:noProof/>
+                <w:webHidden/>
+              </w:rPr>
+              <w:fldChar w:fldCharType="begin"/>
+            </w:r>
+            <w:r>
+              <w:rPr>
+                <w:noProof/>
+                <w:webHidden/>
+              </w:rPr>
+              <w:instrText xml:space="preserve"> PAGEREF _Toc123728157 \h </w:instrText>
+            </w:r>
+            <w:r>
+              <w:rPr>
+                <w:noProof/>
+                <w:webHidden/>
+              </w:rPr>
+            </w:r>
+            <w:r>
+              <w:rPr>
+                <w:noProof/>
+                <w:webHidden/>
+              </w:rPr>
+              <w:fldChar w:fldCharType="separate"/>
+            </w:r>
+            <w:r>
+              <w:rPr>
+                <w:noProof/>
+                <w:webHidden/>
+              </w:rPr>
+              <w:t>1</w:t>
+            </w:r>
+            <w:r>
+              <w:rPr>
+                <w:noProof/>
+                <w:webHidden/>
+              </w:rPr>
+              <w:fldChar w:fldCharType="end"/>
+            </w:r>
+          </w:hyperlink>
+        </w:p>
+        <w:p>
+          <w:pPr>
+            <w:pStyle w:val="TOC1"/>
+            <w:tabs>
+              <w:tab w:val="right" w:leader="dot" w:pos="9016"/>
+            </w:tabs>
+            <w:rPr>
+              <w:noProof/>
+            </w:rPr>
+          </w:pPr>
+          <w:hyperlink w:anchor="_Toc123728158" w:history="1">
+            <w:r>
+              <w:rPr>
+                <w:rStyle w:val="Hyperlink"/>
+                <w:noProof/>
+              </w:rPr>
+              <w:t>Design</w:t>
+            </w:r>
+            <w:r>
+              <w:rPr>
+                <w:noProof/>
+                <w:webHidden/>
+              </w:rPr>
+              <w:tab/>
+            </w:r>
+            <w:r>
+              <w:rPr>
+                <w:noProof/>
+                <w:webHidden/>
+              </w:rPr>
+              <w:fldChar w:fldCharType="begin"/>
+            </w:r>
+            <w:r>
+              <w:rPr>
+                <w:noProof/>
+                <w:webHidden/>
+              </w:rPr>
+              <w:instrText xml:space="preserve"> PAGEREF _Toc123728158 \h </w:instrText>
+            </w:r>
+            <w:r>
+              <w:rPr>
+                <w:noProof/>
+                <w:webHidden/>
+              </w:rPr>
+            </w:r>
+            <w:r>
+              <w:rPr>
+                <w:noProof/>
+                <w:webHidden/>
+              </w:rPr>
+              <w:fldChar w:fldCharType="separate"/>
+            </w:r>
+            <w:r>
+              <w:rPr>
+                <w:noProof/>
+                <w:webHidden/>
+              </w:rPr>
+              <w:t>1</w:t>
+            </w:r>
+            <w:r>
+              <w:rPr>
+                <w:noProof/>
+                <w:webHidden/>
+              </w:rPr>
+              <w:fldChar w:fldCharType="end"/>
+            </w:r>
+          </w:hyperlink>
+        </w:p>
+        <w:p>
+          <w:pPr>
+            <w:pStyle w:val="TOC1"/>
+            <w:tabs>
+              <w:tab w:val="right" w:leader="dot" w:pos="9016"/>
+            </w:tabs>
+            <w:rPr>
+              <w:noProof/>
+            </w:rPr>
+          </w:pPr>
+          <w:hyperlink w:anchor="_Toc123728159" w:history="1">
+            <w:r>
+              <w:rPr>
+                <w:rStyle w:val="Hyperlink"/>
+                <w:noProof/>
+              </w:rPr>
+              <w:t>Implementation</w:t>
+            </w:r>
+            <w:r>
+              <w:rPr>
+                <w:noProof/>
+                <w:webHidden/>
+              </w:rPr>
+              <w:tab/>
+            </w:r>
+            <w:r>
+              <w:rPr>
+                <w:noProof/>
+                <w:webHidden/>
+              </w:rPr>
+              <w:fldChar w:fldCharType="begin"/>
+            </w:r>
+            <w:r>
+              <w:rPr>
+                <w:noProof/>
+                <w:webHidden/>
+              </w:rPr>
+              <w:instrText xml:space="preserve"> PAGEREF _Toc123728159 \h </w:instrText>
+            </w:r>
+            <w:r>
+              <w:rPr>
+                <w:noProof/>
+                <w:webHidden/>
+              </w:rPr>
+            </w:r>
+            <w:r>
+              <w:rPr>
+                <w:noProof/>
+                <w:webHidden/>
+              </w:rPr>
+              <w:fldChar w:fldCharType="separate"/>
+            </w:r>
+            <w:r>
+              <w:rPr>
+                <w:noProof/>
+                <w:webHidden/>
+              </w:rPr>
+              <w:t>2</w:t>
+            </w:r>
+            <w:r>
+              <w:rPr>
+                <w:noProof/>
+                <w:webHidden/>
+              </w:rPr>
+              <w:fldChar w:fldCharType="end"/>
+            </w:r>
+          </w:hyperlink>
+        </w:p>
+        <w:p>
+          <w:pPr>
+            <w:pStyle w:val="TOC1"/>
+            <w:tabs>
+              <w:tab w:val="right" w:leader="dot" w:pos="9016"/>
+            </w:tabs>
+            <w:rPr>
+              <w:noProof/>
+            </w:rPr>
+          </w:pPr>
+          <w:hyperlink w:anchor="_Toc123728160" w:history="1">
+            <w:r>
+              <w:rPr>
+                <w:rStyle w:val="Hyperlink"/>
+                <w:noProof/>
+              </w:rPr>
+              <w:t>Testing</w:t>
+            </w:r>
+            <w:r>
+              <w:rPr>
+                <w:noProof/>
+                <w:webHidden/>
+              </w:rPr>
+              <w:tab/>
+            </w:r>
+            <w:r>
+              <w:rPr>
+                <w:noProof/>
+                <w:webHidden/>
+              </w:rPr>
+              <w:fldChar w:fldCharType="begin"/>
+            </w:r>
+            <w:r>
+              <w:rPr>
+                <w:noProof/>
+                <w:webHidden/>
+              </w:rPr>
+              <w:instrText xml:space="preserve"> PAGEREF _Toc123728160 \h </w:instrText>
+            </w:r>
+            <w:r>
+              <w:rPr>
+                <w:noProof/>
+                <w:webHidden/>
+              </w:rPr>
+            </w:r>
+            <w:r>
+              <w:rPr>
+                <w:noProof/>
+                <w:webHidden/>
+              </w:rPr>
+              <w:fldChar w:fldCharType="separate"/>
+            </w:r>
+            <w:r>
+              <w:rPr>
+                <w:noProof/>
+                <w:webHidden/>
+              </w:rPr>
+              <w:t>2</w:t>
+            </w:r>
+            <w:r>
+              <w:rPr>
+                <w:noProof/>
+                <w:webHidden/>
+              </w:rPr>
+              <w:fldChar w:fldCharType="end"/>
+            </w:r>
+          </w:hyperlink>
+        </w:p>
+        <w:p>
+          <w:pPr>
+            <w:pStyle w:val="TOC1"/>
+            <w:tabs>
+              <w:tab w:val="right" w:leader="dot" w:pos="9016"/>
+            </w:tabs>
+            <w:rPr>
+              <w:noProof/>
+            </w:rPr>
+          </w:pPr>
+          <w:hyperlink w:anchor="_Toc123728161" w:history="1">
+            <w:r>
+              <w:rPr>
+                <w:rStyle w:val="Hyperlink"/>
+                <w:noProof/>
+              </w:rPr>
+              <w:t>Installation</w:t>
+            </w:r>
+            <w:r>
+              <w:rPr>
+                <w:noProof/>
+                <w:webHidden/>
+              </w:rPr>
+              <w:tab/>
+            </w:r>
+            <w:r>
+              <w:rPr>
+                <w:noProof/>
+                <w:webHidden/>
+              </w:rPr>
+              <w:fldChar w:fldCharType="begin"/>
+            </w:r>
+            <w:r>
+              <w:rPr>
+                <w:noProof/>
+                <w:webHidden/>
+              </w:rPr>
+              <w:instrText xml:space="preserve"> PAGEREF _Toc123728161 \h </w:instrText>
+            </w:r>
+            <w:r>
+              <w:rPr>
+                <w:noProof/>
+                <w:webHidden/>
+              </w:rPr>
+            </w:r>
+            <w:r>
+              <w:rPr>
+                <w:noProof/>
+                <w:webHidden/>
+              </w:rPr>
+              <w:fldChar w:fldCharType="separate"/>
+            </w:r>
+            <w:r>
+              <w:rPr>
+                <w:noProof/>
+                <w:webHidden/>
+              </w:rPr>
+              <w:t>2</w:t>
+            </w:r>
+            <w:r>
+              <w:rPr>
+                <w:noProof/>
+                <w:webHidden/>
+              </w:rPr>
+              <w:fldChar w:fldCharType="end"/>
+            </w:r>
+          </w:hyperlink>
+        </w:p>
+        <w:p>
+          <w:r>
+            <w:rPr>
+              <w:b/>
+              <w:bCs/>
+              <w:noProof/>
+            </w:rPr>
+            <w:fldChar w:fldCharType="end"/>
+          </w:r>
+        </w:p>
+      </w:sdtContent>
+    </w:sdt>
+    <w:p/>
+    <w:p>
+      <w:pPr>
+        <w:pStyle w:val="Heading1"/>
+      </w:pPr>
+      <w:bookmarkStart w:id="1" w:name="_Toc123728156"/>
+      <w:r>
+        <w:t>Feasibility Study</w:t>
+      </w:r>
+      <w:bookmarkEnd w:id="1"/>
+    </w:p>
+    <w:p>
+      <w:pPr>
+        <w:rPr>
+          <w:noProof/>
+        </w:rPr>
+      </w:pPr>
+      <w:r>
+        <w:rPr>
+          <w:noProof/>
+        </w:rPr>
+        <w:t>Lorem ipsum dolor sit amet, consectetuer adipiscing elit. Maecenas porttitor congue massa. Fusce posuere, magna sed pulvinar ultricies, purus lectus malesuada libero, sit amet commodo magna eros quis urna.</w:t>
+      </w:r>
+    </w:p>
+    <w:p>
+      <w:pPr>
+        <w:rPr>
+          <w:noProof/>
+        </w:rPr>
+      </w:pPr>
+      <w:r>
+        <w:rPr>
+          <w:noProof/>
+        </w:rPr>
+        <w:t>Nunc viverra imperdiet enim. Fusce est. Vivamus a tellus.</w:t>
+      </w:r>
+    </w:p>
+    <w:p>
+      <w:pPr>
+        <w:rPr>
+          <w:noProof/>
+        </w:rPr>
+      </w:pPr>
+      <w:r>
+        <w:rPr>
+          <w:noProof/>
+        </w:rPr>
+        <w:t>Pellentesque habitant morbi tristique senectus et netus et malesuada fames ac turpis egestas. Proin pharetra nonummy pede. Mauris et orci.</w:t>
+      </w:r>
+    </w:p>
+    <w:p>
+      <w:pPr>
+        <w:rPr>
+          <w:noProof/>
+        </w:rPr>
+      </w:pPr>
+      <w:r>
+        <w:rPr>
+          <w:noProof/>
+        </w:rPr>
+        <w:t>Aenean nec lorem. In porttitor. Donec laoreet nonummy augue.</w:t>
+      </w:r>
+    </w:p>
+    <w:p>
+      <w:pPr>
+        <w:rPr>
+          <w:noProof/>
+        </w:rPr>
+      </w:pPr>
+      <w:r>
+        <w:rPr>
+          <w:noProof/>
+        </w:rPr>
+        <w:t>Suspendisse dui purus, scelerisque at, vulputate vitae, pretium mattis, nunc. Mauris eget neque at sem venenatis eleifend. Ut nonummy.</w:t>
+      </w:r>
+    </w:p>
+    <w:p>
+      <w:pPr>
+        <w:pStyle w:val="Heading1"/>
+      </w:pPr>
+      <w:bookmarkStart w:id="2" w:name="_Toc123728157"/>
+      <w:r>
+        <w:t>Analysis</w:t>
+      </w:r>
+      <w:bookmarkEnd w:id="2"/>
+    </w:p>
+    <w:p>
+      <w:pPr>
+        <w:rPr>
+          <w:noProof/>
+        </w:rPr>
+      </w:pPr>
+      <w:r>
+        <w:rPr>
+          <w:noProof/>
+        </w:rPr>
+        <w:t>Lorem ipsum dolor sit amet, consectetuer adipiscing elit. Maecenas porttitor congue massa. Fusce posuere, magna sed pulvinar ultricies, purus lectus malesuada libero, sit amet commodo magna eros quis urna.</w:t>
+      </w:r>
+    </w:p>
+    <w:p>
+      <w:pPr>
+        <w:rPr>
+          <w:noProof/>
+        </w:rPr>
+      </w:pPr>
+      <w:r>
+        <w:rPr>
+          <w:noProof/>
+        </w:rPr>
+        <w:t>Nunc viverra imperdiet enim. Fusce est. Vivamus a tellus.</w:t>
+      </w:r>
+    </w:p>
+    <w:p>
+      <w:pPr>
+        <w:rPr>
+          <w:noProof/>
+        </w:rPr>
+      </w:pPr>
+      <w:r>
+        <w:rPr>
+          <w:noProof/>
+        </w:rPr>
+        <w:t>Pellentesque habitant morbi tristique senectus et netus et malesuada fames ac turpis egestas. Proin pharetra nonummy pede. Mauris et orci.</w:t>
+      </w:r>
+    </w:p>
+    <w:p>
+      <w:pPr>
+        <w:rPr>
+          <w:noProof/>
+        </w:rPr>
+      </w:pPr>
+      <w:r>
+        <w:rPr>
+          <w:noProof/>
+        </w:rPr>
+        <w:t>Aenean nec lorem. In porttitor. Donec laoreet nonummy augue.</w:t>
+      </w:r>
+    </w:p>
+    <w:p>
+      <w:r>
+        <w:rPr>
+          <w:noProof/>
+        </w:rPr>
+        <w:t>Suspendisse dui purus, scelerisque at, vulputate vitae, pretium mattis, nunc. Mauris eget neque at sem venenatis eleifend. Ut nonummy.</w:t>
+      </w:r>
+    </w:p>
+    <w:p>
+      <w:pPr>
+        <w:pStyle w:val="Heading1"/>
+      </w:pPr>
+      <w:bookmarkStart w:id="3" w:name="_Toc123728158"/>
+      <w:r>
+        <w:lastRenderedPageBreak/>
+        <w:t>Design</w:t>
+      </w:r>
+      <w:bookmarkEnd w:id="3"/>
+    </w:p>
+    <w:p>
+      <w:pPr>
+        <w:rPr>
+          <w:noProof/>
+        </w:rPr>
+      </w:pPr>
+      <w:r>
+        <w:rPr>
+          <w:noProof/>
+        </w:rPr>
+        <w:t>Lorem ipsum dolor sit amet, consectetuer adipiscing elit. Maecenas porttitor congue massa. Fusce posuere, magna sed pulvinar ultricies, purus lectus malesuada libero, sit amet commodo magna eros quis urna.</w:t>
+      </w:r>
+    </w:p>
+    <w:p>
+      <w:pPr>
+        <w:rPr>
+          <w:noProof/>
+        </w:rPr>
+      </w:pPr>
+      <w:r>
+        <w:rPr>
+          <w:noProof/>
+        </w:rPr>
+        <w:t>Nunc viverra imperdiet enim. Fusce est. Vivamus a tellus.</w:t>
+      </w:r>
+    </w:p>
+    <w:p>
+      <w:pPr>
+        <w:rPr>
+          <w:noProof/>
+        </w:rPr>
+      </w:pPr>
+      <w:r>
+        <w:rPr>
+          <w:noProof/>
+        </w:rPr>
+        <w:t>Pellentesque habitant morbi tristique senectus et netus et malesuada fames ac turpis egestas. Proin pharetra nonummy pede. Mauris et orci.</w:t>
+      </w:r>
+    </w:p>
+    <w:p>
+      <w:pPr>
+        <w:rPr>
+          <w:noProof/>
+        </w:rPr>
+      </w:pPr>
+      <w:r>
+        <w:rPr>
+          <w:noProof/>
+        </w:rPr>
+        <w:t>Aenean nec lorem. In porttitor. Donec laoreet nonummy augue.</w:t>
+      </w:r>
+    </w:p>
+    <w:p>
+      <w:r>
+        <w:rPr>
+          <w:noProof/>
+        </w:rPr>
+        <w:t>Suspendisse dui purus, scelerisque at, vulputate vitae, pretium mattis, nunc. Mauris eget neque at sem venenatis eleifend. Ut nonummy.</w:t>
+      </w:r>
+    </w:p>
+    <w:p>
+      <w:pPr>
+        <w:pStyle w:val="Heading1"/>
+      </w:pPr>
+      <w:bookmarkStart w:id="4" w:name="_Toc123728159"/>
+      <w:r>
+        <w:t>Implementation</w:t>
+      </w:r>
+      <w:bookmarkEnd w:id="4"/>
+    </w:p>
+    <w:p>
+      <w:pPr>
+        <w:rPr>
+          <w:noProof/>
+        </w:rPr>
+      </w:pPr>
+      <w:r>
+        <w:rPr>
+          <w:noProof/>
+        </w:rPr>
+        <w:t>Lorem ipsum dolor sit amet, consectetuer adipiscing elit. Maecenas porttitor congue massa. Fusce posuere, magna sed pulvinar ultricies, purus lectus malesuada libero, sit amet commodo magna eros quis urna.</w:t>
+      </w:r>
+    </w:p>
+    <w:p>
+      <w:pPr>
+        <w:rPr>
+          <w:noProof/>
+        </w:rPr>
+      </w:pPr>
+      <w:r>
+        <w:rPr>
+          <w:noProof/>
+        </w:rPr>
+        <w:t>Nunc viverra imperdiet enim. Fusce est. Vivamus a tellus.</w:t>
+      </w:r>
+    </w:p>
+    <w:p>
+      <w:pPr>
+        <w:rPr>
+          <w:noProof/>
+        </w:rPr>
+      </w:pPr>
+      <w:r>
+        <w:rPr>
+          <w:noProof/>
+        </w:rPr>
+        <w:t>Pellentesque habitant morbi tristique senectus et netus et malesuada fames ac turpis egestas. Proin pharetra nonummy pede. Mauris et orci.</w:t>
+      </w:r>
+    </w:p>
+    <w:p>
+      <w:pPr>
+        <w:rPr>
+          <w:noProof/>
+        </w:rPr>
+      </w:pPr>
+      <w:r>
+        <w:rPr>
+          <w:noProof/>
+        </w:rPr>
+        <w:t>Aenean nec lorem. In porttitor. Donec laoreet nonummy augue.</w:t>
+      </w:r>
+    </w:p>
+    <w:p>
+      <w:r>
+        <w:rPr>
+          <w:noProof/>
+        </w:rPr>
+        <w:t>Suspendisse dui purus, scelerisque at, vulputate vitae, pretium mattis, nunc. Mauris eget neque at sem venenatis eleifend. Ut nonummy.</w:t>
+      </w:r>
+    </w:p>
+    <w:p>
+      <w:pPr>
+        <w:pStyle w:val="Heading1"/>
+      </w:pPr>
+      <w:bookmarkStart w:id="5" w:name="_Toc123728160"/>
+      <w:r>
+        <w:t>Testing</w:t>
+      </w:r>
+      <w:bookmarkEnd w:id="5"/>
+    </w:p>
+    <w:p>
+      <w:pPr>
+        <w:rPr>
+          <w:noProof/>
+        </w:rPr>
+      </w:pPr>
+      <w:r>
+        <w:rPr>
+          <w:noProof/>
+        </w:rPr>
+        <w:t>Lorem ipsum dolor sit amet, consectetuer adipiscing elit. Maecenas porttitor congue massa. Fusce posuere, magna sed pulvinar ultricies, purus lectus malesuada libero, sit amet commodo magna eros quis urna.</w:t>
+      </w:r>
+    </w:p>
+    <w:p>
+      <w:pPr>
+        <w:rPr>
+          <w:noProof/>
+        </w:rPr>
+      </w:pPr>
+      <w:r>
+        <w:rPr>
+          <w:noProof/>
+        </w:rPr>
+        <w:t>Nunc viverra imperdiet enim. Fusce est. Vivamus a tellus.</w:t>
+      </w:r>
+    </w:p>
+    <w:p>
+      <w:pPr>
+        <w:rPr>
+          <w:noProof/>
+        </w:rPr>
+      </w:pPr>
+      <w:r>
+        <w:rPr>
+          <w:noProof/>
+        </w:rPr>
+        <w:t>Pellentesque habitant morbi tristique senectus et netus et malesuada fames ac turpis egestas. Proin pharetra nonummy pede. Mauris et orci.</w:t>
+      </w:r>
+    </w:p>
+    <w:p>
+      <w:pPr>
+        <w:rPr>
+          <w:noProof/>
+        </w:rPr>
+      </w:pPr>
+      <w:r>
+        <w:rPr>
+          <w:noProof/>
+        </w:rPr>
+        <w:t>Aenean nec lorem. In porttitor. Donec laoreet nonummy augue.</w:t>
+      </w:r>
+    </w:p>
+    <w:p>
+      <w:r>
+        <w:rPr>
+          <w:noProof/>
+        </w:rPr>
+        <w:t>Suspendisse dui purus, scelerisque at, vulputate vitae, pretium mattis, nunc. Mauris eget neque at sem venenatis eleifend. Ut nonummy.</w:t>
+      </w:r>
+    </w:p>
+    <w:p>
+      <w:pPr>
+        <w:pStyle w:val="Heading1"/>
+      </w:pPr>
+      <w:bookmarkStart w:id="6" w:name="_Toc123728161"/>
+      <w:r>
+        <w:t>Installation</w:t>
+      </w:r>
+      <w:bookmarkEnd w:id="6"/>
+    </w:p>
+    <w:p>
+      <w:pPr>
+        <w:rPr>
+          <w:noProof/>
+        </w:rPr>
+      </w:pPr>
+      <w:r>
+        <w:rPr>
+          <w:noProof/>
+        </w:rPr>
+        <w:t>Lorem ipsum dolor sit amet, consectetuer adipiscing elit. Maecenas porttitor congue massa. Fusce posuere, magna sed pulvinar ultricies, purus lectus malesuada libero, sit amet commodo magna eros quis urna.</w:t>
+      </w:r>
+    </w:p>
+    <w:p>
+      <w:pPr>
+        <w:rPr>
+          <w:noProof/>
+        </w:rPr>
+      </w:pPr>
+      <w:r>
+        <w:rPr>
+          <w:noProof/>
+        </w:rPr>
+        <w:t>Nunc viverra imperdiet enim. Fusce est. Vivamus a tellus.</w:t>
+      </w:r>
+    </w:p>
+    <w:p>
+      <w:pPr>
+        <w:rPr>
+          <w:noProof/>
+        </w:rPr>
+      </w:pPr>
+      <w:r>
+        <w:rPr>
+          <w:noProof/>
+        </w:rPr>
+        <w:lastRenderedPageBreak/>
+        <w:t>Pellentesque habitant morbi tristique senectus et netus et malesuada fames ac turpis egestas. Proin pharetra nonummy pede. Mauris et orci.</w:t>
+      </w:r>
+    </w:p>
+    <w:p>
+      <w:pPr>
+        <w:rPr>
+          <w:noProof/>
+        </w:rPr>
+      </w:pPr>
+      <w:r>
+        <w:rPr>
+          <w:noProof/>
+        </w:rPr>
+        <w:t>Aenean nec lorem. In porttitor. Donec laoreet nonummy augue.</w:t>
+      </w:r>
+    </w:p>
+    <w:p>
+      <w:r>
+        <w:rPr>
+          <w:noProof/>
+        </w:rPr>
+        <w:t>Suspendisse dui purus, scelerisque at, vulputate vitae, pretium mattis, nunc. Mauris eget neque at sem venenatis eleifend. Ut nonummy.</w:t>
+      </w:r>
+    </w:p>
+    <w:p/>
     <w:p/>
     <w:sectPr>
       <w:pgSz w:w="11906" w:h="16838"/>
@@ -412,6 +1386,49 @@
     <w:name w:val="Normal"/>
     <w:qFormat/>
   </w:style>
+  <w:style w:type="paragraph" w:styleId="Heading1">
+    <w:name w:val="heading 1"/>
+    <w:basedOn w:val="Normal"/>
+    <w:next w:val="Normal"/>
+    <w:link w:val="Heading1Char"/>
+    <w:uiPriority w:val="9"/>
+    <w:qFormat/>
+    <w:rsid w:val="0041747C"/>
+    <w:pPr>
+      <w:keepNext/>
+      <w:keepLines/>
+      <w:spacing w:before="240" w:after="0"/>
+      <w:outlineLvl w:val="0"/>
+    </w:pPr>
+    <w:rPr>
+      <w:rFonts w:asciiTheme="majorHAnsi" w:eastAsiaTheme="majorEastAsia" w:hAnsiTheme="majorHAnsi" w:cstheme="majorBidi"/>
+      <w:color w:val="2F5496" w:themeColor="accent1" w:themeShade="BF"/>
+      <w:sz w:val="32"/>
+      <w:szCs w:val="32"/>
+    </w:rPr>
+  </w:style>
+  <w:style w:type="paragraph" w:styleId="Heading2">
+    <w:name w:val="heading 2"/>
+    <w:basedOn w:val="Normal"/>
+    <w:next w:val="Normal"/>
+    <w:link w:val="Heading2Char"/>
+    <w:uiPriority w:val="9"/>
+    <w:unhideWhenUsed/>
+    <w:qFormat/>
+    <w:rsid w:val="00C02BB3"/>
+    <w:pPr>
+      <w:keepNext/>
+      <w:keepLines/>
+      <w:spacing w:before="40" w:after="0"/>
+      <w:outlineLvl w:val="1"/>
+    </w:pPr>
+    <w:rPr>
+      <w:rFonts w:asciiTheme="majorHAnsi" w:eastAsiaTheme="majorEastAsia" w:hAnsiTheme="majorHAnsi" w:cstheme="majorBidi"/>
+      <w:color w:val="2F5496" w:themeColor="accent1" w:themeShade="BF"/>
+      <w:sz w:val="26"/>
+      <w:szCs w:val="26"/>
+    </w:rPr>
+  </w:style>
   <w:style w:type="character" w:default="1" w:styleId="DefaultParagraphFont">
     <w:name w:val="Default Paragraph Font"/>
     <w:uiPriority w:val="1"/>
@@ -438,6 +1455,113 @@
     <w:uiPriority w:val="99"/>
     <w:semiHidden/>
     <w:unhideWhenUsed/>
+  </w:style>
+  <w:style w:type="paragraph" w:styleId="Title">
+    <w:name w:val="Title"/>
+    <w:basedOn w:val="Normal"/>
+    <w:next w:val="Normal"/>
+    <w:link w:val="TitleChar"/>
+    <w:uiPriority w:val="10"/>
+    <w:qFormat/>
+    <w:rsid w:val="0041747C"/>
+    <w:pPr>
+      <w:spacing w:after="0" w:line="240" w:lineRule="auto"/>
+      <w:contextualSpacing/>
+    </w:pPr>
+    <w:rPr>
+      <w:rFonts w:asciiTheme="majorHAnsi" w:eastAsiaTheme="majorEastAsia" w:hAnsiTheme="majorHAnsi" w:cstheme="majorBidi"/>
+      <w:spacing w:val="-10"/>
+      <w:kern w:val="28"/>
+      <w:sz w:val="56"/>
+      <w:szCs w:val="56"/>
+    </w:rPr>
+  </w:style>
+  <w:style w:type="character" w:customStyle="1" w:styleId="TitleChar">
+    <w:name w:val="Title Char"/>
+    <w:basedOn w:val="DefaultParagraphFont"/>
+    <w:link w:val="Title"/>
+    <w:uiPriority w:val="10"/>
+    <w:rsid w:val="0041747C"/>
+    <w:rPr>
+      <w:rFonts w:asciiTheme="majorHAnsi" w:eastAsiaTheme="majorEastAsia" w:hAnsiTheme="majorHAnsi" w:cstheme="majorBidi"/>
+      <w:spacing w:val="-10"/>
+      <w:kern w:val="28"/>
+      <w:sz w:val="56"/>
+      <w:szCs w:val="56"/>
+    </w:rPr>
+  </w:style>
+  <w:style w:type="character" w:customStyle="1" w:styleId="Heading1Char">
+    <w:name w:val="Heading 1 Char"/>
+    <w:basedOn w:val="DefaultParagraphFont"/>
+    <w:link w:val="Heading1"/>
+    <w:uiPriority w:val="9"/>
+    <w:rsid w:val="0041747C"/>
+    <w:rPr>
+      <w:rFonts w:asciiTheme="majorHAnsi" w:eastAsiaTheme="majorEastAsia" w:hAnsiTheme="majorHAnsi" w:cstheme="majorBidi"/>
+      <w:color w:val="2F5496" w:themeColor="accent1" w:themeShade="BF"/>
+      <w:sz w:val="32"/>
+      <w:szCs w:val="32"/>
+    </w:rPr>
+  </w:style>
+  <w:style w:type="paragraph" w:styleId="NoSpacing">
+    <w:name w:val="No Spacing"/>
+    <w:uiPriority w:val="1"/>
+    <w:qFormat/>
+    <w:rsid w:val="00C02BB3"/>
+    <w:pPr>
+      <w:spacing w:after="0" w:line="240" w:lineRule="auto"/>
+    </w:pPr>
+  </w:style>
+  <w:style w:type="character" w:customStyle="1" w:styleId="Heading2Char">
+    <w:name w:val="Heading 2 Char"/>
+    <w:basedOn w:val="DefaultParagraphFont"/>
+    <w:link w:val="Heading2"/>
+    <w:uiPriority w:val="9"/>
+    <w:rsid w:val="00C02BB3"/>
+    <w:rPr>
+      <w:rFonts w:asciiTheme="majorHAnsi" w:eastAsiaTheme="majorEastAsia" w:hAnsiTheme="majorHAnsi" w:cstheme="majorBidi"/>
+      <w:color w:val="2F5496" w:themeColor="accent1" w:themeShade="BF"/>
+      <w:sz w:val="26"/>
+      <w:szCs w:val="26"/>
+    </w:rPr>
+  </w:style>
+  <w:style w:type="paragraph" w:styleId="TOCHeading">
+    <w:name w:val="TOC Heading"/>
+    <w:basedOn w:val="Heading1"/>
+    <w:next w:val="Normal"/>
+    <w:uiPriority w:val="39"/>
+    <w:unhideWhenUsed/>
+    <w:qFormat/>
+    <w:rsid w:val="00C02BB3"/>
+    <w:pPr>
+      <w:outlineLvl w:val="9"/>
+    </w:pPr>
+    <w:rPr>
+      <w:lang w:val="en-US"/>
+    </w:rPr>
+  </w:style>
+  <w:style w:type="paragraph" w:styleId="TOC1">
+    <w:name w:val="toc 1"/>
+    <w:basedOn w:val="Normal"/>
+    <w:next w:val="Normal"/>
+    <w:autoRedefine/>
+    <w:uiPriority w:val="39"/>
+    <w:unhideWhenUsed/>
+    <w:rsid w:val="00C02BB3"/>
+    <w:pPr>
+      <w:spacing w:after="100"/>
+    </w:pPr>
+  </w:style>
+  <w:style w:type="character" w:styleId="Hyperlink">
+    <w:name w:val="Hyperlink"/>
+    <w:basedOn w:val="DefaultParagraphFont"/>
+    <w:uiPriority w:val="99"/>
+    <w:unhideWhenUsed/>
+    <w:rsid w:val="00C02BB3"/>
+    <w:rPr>
+      <w:color w:val="0563C1" w:themeColor="hyperlink"/>
+      <w:u w:val="single"/>
+    </w:rPr>
   </w:style>
 </w:styles>
 </file>
@@ -735,4 +1859,16 @@
     </a:ext>
   </a:extLst>
 </a:theme>
+</file>
+
+<file path=customXml/item1.xml><?xml version="1.0" encoding="utf-8"?>
+<b:Sources xmlns:b="http://schemas.openxmlformats.org/officeDocument/2006/bibliography" xmlns="http://schemas.openxmlformats.org/officeDocument/2006/bibliography" SelectedStyle="\APASixthEditionOfficeOnline.xsl" StyleName="APA" Version="6"/>
+</file>
+
+<file path=customXml/itemProps1.xml><?xml version="1.0" encoding="utf-8"?>
+<ds:datastoreItem xmlns:ds="http://schemas.openxmlformats.org/officeDocument/2006/customXml" ds:itemID="{57CF9F32-CEF5-4296-A333-6A232E62C021}">
+  <ds:schemaRefs>
+    <ds:schemaRef ds:uri="http://schemas.openxmlformats.org/officeDocument/2006/bibliography"/>
+  </ds:schemaRefs>
+</ds:datastoreItem>
 </file>
</xml_diff>

<commit_message>
padding added and doccx
</commit_message>
<xml_diff>
--- a/Documentation.docx
+++ b/Documentation.docx
@@ -1223,72 +1223,493 @@
       </w:r>
       <w:bookmarkEnd w:id="5"/>
     </w:p>
+    <w:tbl>
+      <w:tblPr>
+        <w:tblStyle w:val="TableGrid"/>
+        <w:tblW w:w="0" w:type="auto"/>
+        <w:tblLook w:val="04A0" w:firstRow="1" w:lastRow="0" w:firstColumn="1" w:lastColumn="0" w:noHBand="0" w:noVBand="1"/>
+      </w:tblPr>
+      <w:tblGrid>
+        <w:gridCol w:w="1803"/>
+        <w:gridCol w:w="1803"/>
+        <w:gridCol w:w="1803"/>
+        <w:gridCol w:w="1803"/>
+        <w:gridCol w:w="1804"/>
+      </w:tblGrid>
+      <w:tr>
+        <w:tc>
+          <w:tcPr>
+            <w:tcW w:w="1803" w:type="dxa"/>
+          </w:tcPr>
+          <w:p>
+            <w:bookmarkStart w:id="6" w:name="_Toc123728161"/>
+            <w:r>
+              <w:t>Test No</w:t>
+            </w:r>
+          </w:p>
+        </w:tc>
+        <w:tc>
+          <w:tcPr>
+            <w:tcW w:w="1803" w:type="dxa"/>
+          </w:tcPr>
+          <w:p>
+            <w:r>
+              <w:t>Description</w:t>
+            </w:r>
+          </w:p>
+        </w:tc>
+        <w:tc>
+          <w:tcPr>
+            <w:tcW w:w="1803" w:type="dxa"/>
+          </w:tcPr>
+          <w:p>
+            <w:r>
+              <w:t>Success Criteria</w:t>
+            </w:r>
+          </w:p>
+        </w:tc>
+        <w:tc>
+          <w:tcPr>
+            <w:tcW w:w="1803" w:type="dxa"/>
+          </w:tcPr>
+          <w:p>
+            <w:r>
+              <w:t>Test Data</w:t>
+            </w:r>
+          </w:p>
+        </w:tc>
+        <w:tc>
+          <w:tcPr>
+            <w:tcW w:w="1804" w:type="dxa"/>
+          </w:tcPr>
+          <w:p>
+            <w:r>
+              <w:t>Expected results</w:t>
+            </w:r>
+          </w:p>
+        </w:tc>
+      </w:tr>
+      <w:tr>
+        <w:tc>
+          <w:tcPr>
+            <w:tcW w:w="1803" w:type="dxa"/>
+          </w:tcPr>
+          <w:p>
+            <w:r>
+              <w:t>1a</w:t>
+            </w:r>
+          </w:p>
+        </w:tc>
+        <w:tc>
+          <w:tcPr>
+            <w:tcW w:w="1803" w:type="dxa"/>
+          </w:tcPr>
+          <w:p>
+            <w:r>
+              <w:t>Basic webpage</w:t>
+            </w:r>
+          </w:p>
+        </w:tc>
+        <w:tc>
+          <w:tcPr>
+            <w:tcW w:w="1803" w:type="dxa"/>
+          </w:tcPr>
+          <w:p>
+            <w:r>
+              <w:t>1</w:t>
+            </w:r>
+          </w:p>
+        </w:tc>
+        <w:tc>
+          <w:tcPr>
+            <w:tcW w:w="1803" w:type="dxa"/>
+          </w:tcPr>
+          <w:p>
+            <w:r>
+              <w:t>Page load</w:t>
+            </w:r>
+          </w:p>
+        </w:tc>
+        <w:tc>
+          <w:tcPr>
+            <w:tcW w:w="1804" w:type="dxa"/>
+          </w:tcPr>
+          <w:p>
+            <w:r>
+              <w:t xml:space="preserve"> A web page with a title and text box to enter the bmp score </w:t>
+            </w:r>
+            <w:r>
+              <w:lastRenderedPageBreak/>
+              <w:t>displays in chrome. Buttons.</w:t>
+            </w:r>
+          </w:p>
+        </w:tc>
+      </w:tr>
+      <w:tr>
+        <w:tc>
+          <w:tcPr>
+            <w:tcW w:w="1803" w:type="dxa"/>
+          </w:tcPr>
+          <w:p>
+            <w:r>
+              <w:lastRenderedPageBreak/>
+              <w:t>1b</w:t>
+            </w:r>
+          </w:p>
+        </w:tc>
+        <w:tc>
+          <w:tcPr>
+            <w:tcW w:w="1803" w:type="dxa"/>
+          </w:tcPr>
+          <w:p>
+            <w:r>
+              <w:t>BPM</w:t>
+            </w:r>
+          </w:p>
+        </w:tc>
+        <w:tc>
+          <w:tcPr>
+            <w:tcW w:w="1803" w:type="dxa"/>
+          </w:tcPr>
+          <w:p>
+            <w:r>
+              <w:t>2</w:t>
+            </w:r>
+          </w:p>
+        </w:tc>
+        <w:tc>
+          <w:tcPr>
+            <w:tcW w:w="1803" w:type="dxa"/>
+          </w:tcPr>
+          <w:p>
+            <w:r>
+              <w:t>120</w:t>
+            </w:r>
+          </w:p>
+        </w:tc>
+        <w:tc>
+          <w:tcPr>
+            <w:tcW w:w="1804" w:type="dxa"/>
+          </w:tcPr>
+          <w:p>
+            <w:r>
+              <w:t>Valid data is accepted</w:t>
+            </w:r>
+          </w:p>
+        </w:tc>
+      </w:tr>
+      <w:tr>
+        <w:tc>
+          <w:tcPr>
+            <w:tcW w:w="1803" w:type="dxa"/>
+          </w:tcPr>
+          <w:p>
+            <w:r>
+              <w:t>1c</w:t>
+            </w:r>
+          </w:p>
+        </w:tc>
+        <w:tc>
+          <w:tcPr>
+            <w:tcW w:w="1803" w:type="dxa"/>
+          </w:tcPr>
+          <w:p>
+            <w:r>
+              <w:t xml:space="preserve">BPM </w:t>
+            </w:r>
+          </w:p>
+        </w:tc>
+        <w:tc>
+          <w:tcPr>
+            <w:tcW w:w="1803" w:type="dxa"/>
+          </w:tcPr>
+          <w:p>
+            <w:r>
+              <w:t>3</w:t>
+            </w:r>
+          </w:p>
+        </w:tc>
+        <w:tc>
+          <w:tcPr>
+            <w:tcW w:w="1803" w:type="dxa"/>
+          </w:tcPr>
+          <w:p>
+            <w:r>
+              <w:t>“”</w:t>
+            </w:r>
+          </w:p>
+        </w:tc>
+        <w:tc>
+          <w:tcPr>
+            <w:tcW w:w="1804" w:type="dxa"/>
+          </w:tcPr>
+          <w:p>
+            <w:r>
+              <w:t>BPM to be 60</w:t>
+            </w:r>
+          </w:p>
+        </w:tc>
+      </w:tr>
+      <w:tr>
+        <w:tc>
+          <w:tcPr>
+            <w:tcW w:w="1803" w:type="dxa"/>
+          </w:tcPr>
+          <w:p>
+            <w:r>
+              <w:t>1d</w:t>
+            </w:r>
+          </w:p>
+        </w:tc>
+        <w:tc>
+          <w:tcPr>
+            <w:tcW w:w="1803" w:type="dxa"/>
+          </w:tcPr>
+          <w:p>
+            <w:r>
+              <w:t>BPM</w:t>
+            </w:r>
+          </w:p>
+        </w:tc>
+        <w:tc>
+          <w:tcPr>
+            <w:tcW w:w="1803" w:type="dxa"/>
+          </w:tcPr>
+          <w:p>
+            <w:r>
+              <w:t>3</w:t>
+            </w:r>
+          </w:p>
+        </w:tc>
+        <w:tc>
+          <w:tcPr>
+            <w:tcW w:w="1803" w:type="dxa"/>
+          </w:tcPr>
+          <w:p>
+            <w:r>
+              <w:t>30</w:t>
+            </w:r>
+          </w:p>
+        </w:tc>
+        <w:tc>
+          <w:tcPr>
+            <w:tcW w:w="1804" w:type="dxa"/>
+          </w:tcPr>
+          <w:p>
+            <w:r>
+              <w:t>BPM = 50</w:t>
+            </w:r>
+          </w:p>
+        </w:tc>
+      </w:tr>
+      <w:tr>
+        <w:tc>
+          <w:tcPr>
+            <w:tcW w:w="1803" w:type="dxa"/>
+          </w:tcPr>
+          <w:p>
+            <w:r>
+              <w:t>1e</w:t>
+            </w:r>
+          </w:p>
+        </w:tc>
+        <w:tc>
+          <w:tcPr>
+            <w:tcW w:w="1803" w:type="dxa"/>
+          </w:tcPr>
+          <w:p>
+            <w:r>
+              <w:t>BPM</w:t>
+            </w:r>
+          </w:p>
+        </w:tc>
+        <w:tc>
+          <w:tcPr>
+            <w:tcW w:w="1803" w:type="dxa"/>
+          </w:tcPr>
+          <w:p>
+            <w:r>
+              <w:t>3</w:t>
+            </w:r>
+          </w:p>
+        </w:tc>
+        <w:tc>
+          <w:tcPr>
+            <w:tcW w:w="1803" w:type="dxa"/>
+          </w:tcPr>
+          <w:p>
+            <w:r>
+              <w:t>130</w:t>
+            </w:r>
+          </w:p>
+        </w:tc>
+        <w:tc>
+          <w:tcPr>
+            <w:tcW w:w="1804" w:type="dxa"/>
+          </w:tcPr>
+          <w:p>
+            <w:r>
+              <w:t>BPM = 120</w:t>
+            </w:r>
+          </w:p>
+        </w:tc>
+      </w:tr>
+      <w:tr>
+        <w:tc>
+          <w:tcPr>
+            <w:tcW w:w="1803" w:type="dxa"/>
+          </w:tcPr>
+          <w:p>
+            <w:r>
+              <w:t>1f</w:t>
+            </w:r>
+          </w:p>
+        </w:tc>
+        <w:tc>
+          <w:tcPr>
+            <w:tcW w:w="1803" w:type="dxa"/>
+          </w:tcPr>
+          <w:p>
+            <w:r>
+              <w:t>BPM</w:t>
+            </w:r>
+          </w:p>
+        </w:tc>
+        <w:tc>
+          <w:tcPr>
+            <w:tcW w:w="1803" w:type="dxa"/>
+          </w:tcPr>
+          <w:p>
+            <w:r>
+              <w:t>3</w:t>
+            </w:r>
+          </w:p>
+        </w:tc>
+        <w:tc>
+          <w:tcPr>
+            <w:tcW w:w="1803" w:type="dxa"/>
+          </w:tcPr>
+          <w:p>
+            <w:r>
+              <w:t>Potato</w:t>
+            </w:r>
+          </w:p>
+        </w:tc>
+        <w:tc>
+          <w:tcPr>
+            <w:tcW w:w="1804" w:type="dxa"/>
+          </w:tcPr>
+          <w:p>
+            <w:r>
+              <w:t>BPM = 50</w:t>
+            </w:r>
+          </w:p>
+        </w:tc>
+      </w:tr>
+      <w:tr>
+        <w:tc>
+          <w:tcPr>
+            <w:tcW w:w="1803" w:type="dxa"/>
+          </w:tcPr>
+          <w:p>
+            <w:r>
+              <w:t>1g</w:t>
+            </w:r>
+          </w:p>
+        </w:tc>
+        <w:tc>
+          <w:tcPr>
+            <w:tcW w:w="1803" w:type="dxa"/>
+          </w:tcPr>
+          <w:p>
+            <w:r>
+              <w:t>Increasing BPM</w:t>
+            </w:r>
+          </w:p>
+        </w:tc>
+        <w:tc>
+          <w:tcPr>
+            <w:tcW w:w="1803" w:type="dxa"/>
+          </w:tcPr>
+          <w:p>
+            <w:r>
+              <w:t>4</w:t>
+            </w:r>
+          </w:p>
+        </w:tc>
+        <w:tc>
+          <w:tcPr>
+            <w:tcW w:w="1803" w:type="dxa"/>
+          </w:tcPr>
+          <w:p>
+            <w:r>
+              <w:t>Press increase</w:t>
+            </w:r>
+          </w:p>
+        </w:tc>
+        <w:tc>
+          <w:tcPr>
+            <w:tcW w:w="1804" w:type="dxa"/>
+          </w:tcPr>
+          <w:p>
+            <w:r>
+              <w:t>BPM increase to 61</w:t>
+            </w:r>
+          </w:p>
+        </w:tc>
+      </w:tr>
+    </w:tbl>
+    <w:p/>
     <w:p>
       <w:pPr>
-        <w:rPr>
-          <w:noProof/>
-        </w:rPr>
+        <w:pStyle w:val="Heading2"/>
       </w:pPr>
       <w:r>
-        <w:rPr>
-          <w:noProof/>
-        </w:rPr>
-        <w:t>Lorem ipsum dolor sit amet, consectetuer adipiscing elit. Maecenas porttitor congue massa. Fusce posuere, magna sed pulvinar ultricies, purus lectus malesuada libero, sit amet commodo magna eros quis urna.</w:t>
-      </w:r>
-    </w:p>
-    <w:p>
-      <w:pPr>
-        <w:rPr>
-          <w:noProof/>
-        </w:rPr>
-      </w:pPr>
-      <w:r>
-        <w:rPr>
-          <w:noProof/>
-        </w:rPr>
-        <w:t>Nunc viverra imperdiet enim. Fusce est. Vivamus a tellus.</w:t>
-      </w:r>
-    </w:p>
-    <w:p>
-      <w:pPr>
-        <w:rPr>
-          <w:noProof/>
-        </w:rPr>
-      </w:pPr>
-      <w:r>
-        <w:rPr>
-          <w:noProof/>
-        </w:rPr>
-        <w:lastRenderedPageBreak/>
-        <w:t>Pellentesque habitant morbi tristique senectus et netus et malesuada fames ac turpis egestas. Proin pharetra nonummy pede. Mauris et orci.</w:t>
-      </w:r>
-    </w:p>
-    <w:p>
-      <w:pPr>
-        <w:rPr>
-          <w:noProof/>
-        </w:rPr>
-      </w:pPr>
-      <w:r>
-        <w:rPr>
-          <w:noProof/>
-        </w:rPr>
-        <w:t>Aenean nec lorem. In porttitor. Donec laoreet nonummy augue.</w:t>
+        <w:t>VARIABLES AND VALIDATION</w:t>
       </w:r>
     </w:p>
     <w:p>
       <w:r>
-        <w:rPr>
-          <w:noProof/>
-        </w:rPr>
-        <w:t>Suspendisse dui purus, scelerisque at, vulputate vitae, pretium mattis, nunc. Mauris eget neque at sem venenatis eleifend. Ut nonummy.</w:t>
+        <w:t xml:space="preserve">VAR: </w:t>
+      </w:r>
+      <w:r>
+        <w:tab/>
+      </w:r>
+      <w:r>
+        <w:tab/>
+        <w:t xml:space="preserve">DATA type: </w:t>
+      </w:r>
+      <w:r>
+        <w:tab/>
+        <w:t>Validation</w:t>
+      </w:r>
+      <w:r>
+        <w:tab/>
+        <w:t>Justification</w:t>
+      </w:r>
+      <w:r>
+        <w:tab/>
+      </w:r>
+    </w:p>
+    <w:p>
+      <w:r>
+        <w:t>BPM</w:t>
+      </w:r>
+    </w:p>
+    <w:p>
+      <w:r>
+        <w:t>Interval</w:t>
+      </w:r>
+    </w:p>
+    <w:p>
+      <w:r>
+        <w:t>…</w:t>
       </w:r>
     </w:p>
     <w:p>
       <w:pPr>
         <w:pStyle w:val="Heading1"/>
       </w:pPr>
-      <w:bookmarkStart w:id="6" w:name="_Toc123728161"/>
       <w:r>
         <w:t>Installation</w:t>
       </w:r>

</xml_diff>